<commit_message>
Add missing wikipedia.org source
</commit_message>
<xml_diff>
--- a/target.docx
+++ b/target.docx
@@ -2,6 +2,31 @@
 <file path=word/document.xml><?xml version="1.0" encoding="utf-8"?>
 <w:document xmlns:o="urn:schemas-microsoft-com:office:office" xmlns:r="http://schemas.openxmlformats.org/officeDocument/2006/relationships" xmlns:v="urn:schemas-microsoft-com:vml" xmlns:w="http://schemas.openxmlformats.org/wordprocessingml/2006/main" xmlns:w10="urn:schemas-microsoft-com:office:word" xmlns:wp="http://schemas.openxmlformats.org/drawingml/2006/wordprocessingDrawing" xmlns:wps="http://schemas.microsoft.com/office/word/2010/wordprocessingShape" xmlns:wpg="http://schemas.microsoft.com/office/word/2010/wordprocessingGroup" xmlns:mc="http://schemas.openxmlformats.org/markup-compatibility/2006" xmlns:wp14="http://schemas.microsoft.com/office/word/2010/wordprocessingDrawing" xmlns:w14="http://schemas.microsoft.com/office/word/2010/wordml" mc:Ignorable="w14 wp14">
   <w:body>
+    <w:p>
+      <w:pPr>
+        <w:pStyle w:val="TextBody"/>
+        <w:jc w:val="right"/>
+        <w:rPr>
+          <w:b w:val="false"/>
+          <w:b w:val="false"/>
+          <w:bCs w:val="false"/>
+        </w:rPr>
+      </w:pPr>
+      <w:r>
+        <w:rPr>
+          <w:rFonts w:ascii="sans-serif" w:hAnsi="sans-serif"/>
+          <w:b w:val="false"/>
+          <w:bCs w:val="false"/>
+          <w:i w:val="false"/>
+          <w:caps w:val="false"/>
+          <w:smallCaps w:val="false"/>
+          <w:color w:val="202122"/>
+          <w:spacing w:val="0"/>
+          <w:sz w:val="21"/>
+        </w:rPr>
+        <w:t>Source: wikipedia.org</w:t>
+      </w:r>
+    </w:p>
     <w:p>
       <w:pPr>
         <w:pStyle w:val="TextBody"/>
@@ -1939,18 +1964,8 @@
           <w:t>Russian Federation</w:t>
         </w:r>
         <w:r>
-          <w:rPr>
-            <w:rFonts w:ascii="sans-serif" w:hAnsi="sans-serif"/>
-            <w:b w:val="false"/>
-            <w:i w:val="false"/>
-            <w:caps w:val="false"/>
-            <w:smallCaps w:val="false"/>
-            <w:color w:val="202122"/>
-            <w:spacing w:val="0"/>
-            <w:sz w:val="21"/>
-          </w:rPr>
           <w:drawing>
-            <wp:anchor behindDoc="0" distT="0" distB="0" distL="0" distR="0" simplePos="0" locked="0" layoutInCell="1" allowOverlap="1" relativeHeight="3">
+            <wp:anchor behindDoc="0" distT="0" distB="0" distL="0" distR="0" simplePos="0" locked="0" layoutInCell="1" allowOverlap="1" relativeHeight="2">
               <wp:simplePos x="0" y="0"/>
               <wp:positionH relativeFrom="column">
                 <wp:posOffset>3042920</wp:posOffset>
@@ -2030,7 +2045,16 @@
         </w:rPr>
       </w:pPr>
       <w:r>
-        <w:rPr/>
+        <w:rPr>
+          <w:rFonts w:ascii="sans-serif" w:hAnsi="sans-serif"/>
+          <w:b w:val="false"/>
+          <w:i w:val="false"/>
+          <w:caps w:val="false"/>
+          <w:smallCaps w:val="false"/>
+          <w:color w:val="202122"/>
+          <w:spacing w:val="0"/>
+          <w:sz w:val="21"/>
+        </w:rPr>
       </w:r>
     </w:p>
     <w:p>
@@ -2086,20 +2110,7 @@
           <w:spacing w:val="0"/>
           <w:sz w:val="21"/>
         </w:rPr>
-        <w:t xml:space="preserve"> </w:t>
-      </w:r>
-      <w:r>
-        <w:rPr>
-          <w:rFonts w:ascii="sans-serif" w:hAnsi="sans-serif"/>
-          <w:b w:val="false"/>
-          <w:i w:val="false"/>
-          <w:caps w:val="false"/>
-          <w:smallCaps w:val="false"/>
-          <w:color w:val="202122"/>
-          <w:spacing w:val="0"/>
-          <w:sz w:val="21"/>
-        </w:rPr>
-        <w:t xml:space="preserve">(Китай-город), the White City (Белый город) and the Earthen City (Земляной город). However, in 1547, two fires destroyed much of the town, and in 1571 the </w:t>
+        <w:t xml:space="preserve"> (Китай-город), the White City (Белый город) and the Earthen City (Земляной город). However, in 1547, two fires destroyed much of the town, and in 1571 the </w:t>
       </w:r>
       <w:hyperlink r:id="rId30">
         <w:r>
@@ -2257,20 +2268,7 @@
           <w:spacing w:val="0"/>
           <w:sz w:val="21"/>
         </w:rPr>
-        <w:t xml:space="preserve"> </w:t>
-      </w:r>
-      <w:r>
-        <w:rPr>
-          <w:rFonts w:ascii="sans-serif" w:hAnsi="sans-serif"/>
-          <w:b w:val="false"/>
-          <w:i w:val="false"/>
-          <w:caps w:val="false"/>
-          <w:smallCaps w:val="false"/>
-          <w:color w:val="202122"/>
-          <w:spacing w:val="0"/>
-          <w:sz w:val="21"/>
-        </w:rPr>
-        <w:t>The annals record that only 30,000 of 200,000 inhabitants survived.</w:t>
+        <w:t xml:space="preserve"> The annals record that only 30,000 of 200,000 inhabitants survived.</w:t>
       </w:r>
     </w:p>
     <w:p>

</xml_diff>